<commit_message>
Modification rapport word base
</commit_message>
<xml_diff>
--- a/Rapport_massue_Vierge.docx
+++ b/Rapport_massue_Vierge.docx
@@ -233,7 +233,29 @@
           <w:sz w:val="24"/>
           <w:szCs w:val="24"/>
         </w:rPr>
-        <w:t>92 Rue Dr Edmond Locard, 69005 Lyon</w:t>
+        <w:t xml:space="preserve">92 Rue Dr Edmond </w:t>
+      </w:r>
+      <w:proofErr w:type="spellStart"/>
+      <w:r>
+        <w:rPr>
+          <w:rStyle w:val="lrzxr"/>
+          <w:rFonts w:ascii="Times New Roman" w:hAnsi="Times New Roman"/>
+          <w:b/>
+          <w:sz w:val="24"/>
+          <w:szCs w:val="24"/>
+        </w:rPr>
+        <w:t>Locard</w:t>
+      </w:r>
+      <w:proofErr w:type="spellEnd"/>
+      <w:r>
+        <w:rPr>
+          <w:rStyle w:val="lrzxr"/>
+          <w:rFonts w:ascii="Times New Roman" w:hAnsi="Times New Roman"/>
+          <w:b/>
+          <w:sz w:val="24"/>
+          <w:szCs w:val="24"/>
+        </w:rPr>
+        <w:t>, 69005 Lyon</w:t>
       </w:r>
     </w:p>
     <w:p>
@@ -847,140 +869,6 @@
       </w:r>
       <w:bookmarkStart w:id="0" w:name="_GoBack"/>
       <w:bookmarkEnd w:id="0"/>
-    </w:p>
-    <w:p>
-      <w:pPr>
-        <w:autoSpaceDE w:val="0"/>
-        <w:autoSpaceDN w:val="0"/>
-        <w:adjustRightInd w:val="0"/>
-        <w:spacing w:after="0" w:line="240" w:lineRule="auto"/>
-        <w:rPr>
-          <w:rFonts w:ascii="Times New Roman" w:hAnsi="Times New Roman"/>
-          <w:color w:val="000000"/>
-          <w:sz w:val="24"/>
-          <w:szCs w:val="24"/>
-          <w:lang w:val="x-none"/>
-        </w:rPr>
-      </w:pPr>
-    </w:p>
-    <w:p>
-      <w:pPr>
-        <w:autoSpaceDE w:val="0"/>
-        <w:autoSpaceDN w:val="0"/>
-        <w:adjustRightInd w:val="0"/>
-        <w:spacing w:after="0" w:line="240" w:lineRule="auto"/>
-        <w:rPr>
-          <w:rFonts w:ascii="Times New Roman" w:hAnsi="Times New Roman"/>
-          <w:color w:val="000000"/>
-          <w:sz w:val="48"/>
-          <w:szCs w:val="48"/>
-        </w:rPr>
-      </w:pPr>
-    </w:p>
-    <w:p>
-      <w:pPr>
-        <w:autoSpaceDE w:val="0"/>
-        <w:autoSpaceDN w:val="0"/>
-        <w:adjustRightInd w:val="0"/>
-        <w:spacing w:after="0" w:line="240" w:lineRule="auto"/>
-        <w:rPr>
-          <w:rFonts w:ascii="Times New Roman" w:hAnsi="Times New Roman"/>
-          <w:color w:val="000000"/>
-          <w:sz w:val="20"/>
-          <w:szCs w:val="20"/>
-        </w:rPr>
-      </w:pPr>
-    </w:p>
-    <w:p>
-      <w:pPr>
-        <w:pStyle w:val="TM1"/>
-      </w:pPr>
-      <w:r>
-        <w:rPr>
-          <w:b/>
-          <w:bCs/>
-        </w:rPr>
-        <w:fldChar w:fldCharType="begin"/>
-      </w:r>
-      <w:r>
-        <w:rPr>
-          <w:b/>
-          <w:bCs/>
-        </w:rPr>
-        <w:instrText xml:space="preserve"> TOC \o "1-1" \h \z \u </w:instrText>
-      </w:r>
-      <w:r>
-        <w:rPr>
-          <w:b/>
-          <w:bCs/>
-        </w:rPr>
-        <w:fldChar w:fldCharType="separate"/>
-      </w:r>
-    </w:p>
-    <w:p/>
-    <w:p/>
-    <w:p/>
-    <w:p/>
-    <w:p/>
-    <w:p>
-      <w:pPr>
-        <w:spacing w:after="0" w:line="240" w:lineRule="auto"/>
-      </w:pPr>
-      <w:r>
-        <w:br w:type="page"/>
-      </w:r>
-    </w:p>
-    <w:p>
-      <w:pPr>
-        <w:pStyle w:val="Titre1"/>
-        <w:tabs>
-          <w:tab w:val="left" w:pos="3255"/>
-        </w:tabs>
-        <w:rPr>
-          <w:rFonts w:ascii="Calibri" w:eastAsia="Calibri" w:hAnsi="Calibri"/>
-          <w:b w:val="0"/>
-          <w:bCs w:val="0"/>
-          <w:color w:val="auto"/>
-          <w:sz w:val="22"/>
-          <w:szCs w:val="22"/>
-        </w:rPr>
-      </w:pPr>
-      <w:r>
-        <w:rPr>
-          <w:rFonts w:ascii="Calibri" w:eastAsia="Calibri" w:hAnsi="Calibri"/>
-          <w:b w:val="0"/>
-          <w:bCs w:val="0"/>
-          <w:color w:val="auto"/>
-          <w:sz w:val="22"/>
-          <w:szCs w:val="22"/>
-        </w:rPr>
-        <w:lastRenderedPageBreak/>
-        <w:fldChar w:fldCharType="end"/>
-      </w:r>
-      <w:r>
-        <w:rPr>
-          <w:rFonts w:ascii="Calibri" w:eastAsia="Calibri" w:hAnsi="Calibri"/>
-          <w:b w:val="0"/>
-          <w:bCs w:val="0"/>
-          <w:color w:val="auto"/>
-          <w:sz w:val="22"/>
-          <w:szCs w:val="22"/>
-        </w:rPr>
-        <w:tab/>
-      </w:r>
-    </w:p>
-    <w:p>
-      <w:pPr>
-        <w:spacing w:after="0" w:line="240" w:lineRule="auto"/>
-        <w:rPr>
-          <w:rFonts w:ascii="Cambria" w:eastAsia="Times New Roman" w:hAnsi="Cambria"/>
-          <w:b/>
-          <w:bCs/>
-          <w:color w:val="365F91"/>
-          <w:sz w:val="28"/>
-          <w:szCs w:val="28"/>
-        </w:rPr>
-      </w:pPr>
     </w:p>
     <w:sectPr>
       <w:headerReference w:type="default" r:id="rId10"/>
@@ -3223,7 +3111,7 @@
 </file>
 
 <file path=customXml/itemProps1.xml><?xml version="1.0" encoding="utf-8"?>
-<ds:datastoreItem xmlns:ds="http://schemas.openxmlformats.org/officeDocument/2006/customXml" ds:itemID="{EECB6E5E-2118-4938-AEDD-D365E756E787}">
+<ds:datastoreItem xmlns:ds="http://schemas.openxmlformats.org/officeDocument/2006/customXml" ds:itemID="{2F1E9A12-55DB-4935-A3E5-4AEFFE517A7F}">
   <ds:schemaRefs>
     <ds:schemaRef ds:uri="http://schemas.openxmlformats.org/officeDocument/2006/bibliography"/>
   </ds:schemaRefs>

</xml_diff>

<commit_message>
modification du rapport word
</commit_message>
<xml_diff>
--- a/Rapport_massue_Vierge.docx
+++ b/Rapport_massue_Vierge.docx
@@ -233,29 +233,7 @@
           <w:sz w:val="24"/>
           <w:szCs w:val="24"/>
         </w:rPr>
-        <w:t xml:space="preserve">92 Rue Dr Edmond </w:t>
-      </w:r>
-      <w:proofErr w:type="spellStart"/>
-      <w:r>
-        <w:rPr>
-          <w:rStyle w:val="lrzxr"/>
-          <w:rFonts w:ascii="Times New Roman" w:hAnsi="Times New Roman"/>
-          <w:b/>
-          <w:sz w:val="24"/>
-          <w:szCs w:val="24"/>
-        </w:rPr>
-        <w:t>Locard</w:t>
-      </w:r>
-      <w:proofErr w:type="spellEnd"/>
-      <w:r>
-        <w:rPr>
-          <w:rStyle w:val="lrzxr"/>
-          <w:rFonts w:ascii="Times New Roman" w:hAnsi="Times New Roman"/>
-          <w:b/>
-          <w:sz w:val="24"/>
-          <w:szCs w:val="24"/>
-        </w:rPr>
-        <w:t>, 69005 Lyon</w:t>
+        <w:t>92 Rue Dr Edmond Locard, 69005 Lyon</w:t>
       </w:r>
     </w:p>
     <w:p>
@@ -852,21 +830,6 @@
           <w:szCs w:val="24"/>
         </w:rPr>
       </w:pPr>
-      <w:r>
-        <w:rPr>
-          <w:b/>
-          <w:szCs w:val="24"/>
-          <w:u w:val="single"/>
-        </w:rPr>
-        <w:t>Objectifs de la demande</w:t>
-      </w:r>
-      <w:r>
-        <w:rPr>
-          <w:b/>
-          <w:szCs w:val="24"/>
-        </w:rPr>
-        <w:t xml:space="preserve"> : </w:t>
-      </w:r>
       <w:bookmarkStart w:id="0" w:name="_GoBack"/>
       <w:bookmarkEnd w:id="0"/>
     </w:p>
@@ -3111,7 +3074,7 @@
 </file>
 
 <file path=customXml/itemProps1.xml><?xml version="1.0" encoding="utf-8"?>
-<ds:datastoreItem xmlns:ds="http://schemas.openxmlformats.org/officeDocument/2006/customXml" ds:itemID="{2F1E9A12-55DB-4935-A3E5-4AEFFE517A7F}">
+<ds:datastoreItem xmlns:ds="http://schemas.openxmlformats.org/officeDocument/2006/customXml" ds:itemID="{68442109-A7E8-44BA-BB9A-D2A2D9BAF774}">
   <ds:schemaRefs>
     <ds:schemaRef ds:uri="http://schemas.openxmlformats.org/officeDocument/2006/bibliography"/>
   </ds:schemaRefs>

</xml_diff>